<commit_message>
fechando objetivo geral e específicos
</commit_message>
<xml_diff>
--- a/03.Trabalho/1 Introdução.docx
+++ b/03.Trabalho/1 Introdução.docx
@@ -1,6 +1,6 @@
 
 <file path=word/document.xml><?xml version="1.0" encoding="utf-8"?>
-<w:document xmlns:wpc="http://schemas.microsoft.com/office/word/2010/wordprocessingCanvas" xmlns:cx="http://schemas.microsoft.com/office/drawing/2014/chartex" xmlns:cx1="http://schemas.microsoft.com/office/drawing/2015/9/8/chartex" xmlns:cx2="http://schemas.microsoft.com/office/drawing/2015/10/21/chartex" xmlns:cx3="http://schemas.microsoft.com/office/drawing/2016/5/9/chartex" xmlns:cx4="http://schemas.microsoft.com/office/drawing/2016/5/10/chartex" xmlns:cx5="http://schemas.microsoft.com/office/drawing/2016/5/11/chartex" xmlns:cx6="http://schemas.microsoft.com/office/drawing/2016/5/12/chartex" xmlns:cx7="http://schemas.microsoft.com/office/drawing/2016/5/13/chartex" xmlns:cx8="http://schemas.microsoft.com/office/drawing/2016/5/14/chartex" xmlns:mc="http://schemas.openxmlformats.org/markup-compatibility/2006" xmlns:aink="http://schemas.microsoft.com/office/drawing/2016/ink" xmlns:am3d="http://schemas.microsoft.com/office/drawing/2017/model3d" xmlns:o="urn:schemas-microsoft-com:office:office" xmlns:r="http://schemas.openxmlformats.org/officeDocument/2006/relationships" xmlns:m="http://schemas.openxmlformats.org/officeDocument/2006/math" xmlns:v="urn:schemas-microsoft-com:vml" xmlns:wp14="http://schemas.microsoft.com/office/word/2010/wordprocessingDrawing" xmlns:wp="http://schemas.openxmlformats.org/drawingml/2006/wordprocessingDrawing" xmlns:w10="urn:schemas-microsoft-com:office:word" xmlns:w="http://schemas.openxmlformats.org/wordprocessingml/2006/main" xmlns:w14="http://schemas.microsoft.com/office/word/2010/wordml" xmlns:w15="http://schemas.microsoft.com/office/word/2012/wordml" xmlns:w16cex="http://schemas.microsoft.com/office/word/2018/wordml/cex" xmlns:w16cid="http://schemas.microsoft.com/office/word/2016/wordml/cid" xmlns:w16="http://schemas.microsoft.com/office/word/2018/wordml" xmlns:w16sdtdh="http://schemas.microsoft.com/office/word/2020/wordml/sdtdatahash" xmlns:w16se="http://schemas.microsoft.com/office/word/2015/wordml/symex" xmlns:wpg="http://schemas.microsoft.com/office/word/2010/wordprocessingGroup" xmlns:wpi="http://schemas.microsoft.com/office/word/2010/wordprocessingInk" xmlns:wne="http://schemas.microsoft.com/office/word/2006/wordml" xmlns:wps="http://schemas.microsoft.com/office/word/2010/wordprocessingShape" mc:Ignorable="w14 w15 w16se w16cid w16 w16cex w16sdtdh wp14">
+<w:document xmlns:wpc="http://schemas.microsoft.com/office/word/2010/wordprocessingCanvas" xmlns:cx="http://schemas.microsoft.com/office/drawing/2014/chartex" xmlns:cx1="http://schemas.microsoft.com/office/drawing/2015/9/8/chartex" xmlns:cx2="http://schemas.microsoft.com/office/drawing/2015/10/21/chartex" xmlns:cx3="http://schemas.microsoft.com/office/drawing/2016/5/9/chartex" xmlns:cx4="http://schemas.microsoft.com/office/drawing/2016/5/10/chartex" xmlns:cx5="http://schemas.microsoft.com/office/drawing/2016/5/11/chartex" xmlns:cx6="http://schemas.microsoft.com/office/drawing/2016/5/12/chartex" xmlns:cx7="http://schemas.microsoft.com/office/drawing/2016/5/13/chartex" xmlns:cx8="http://schemas.microsoft.com/office/drawing/2016/5/14/chartex" xmlns:mc="http://schemas.openxmlformats.org/markup-compatibility/2006" xmlns:aink="http://schemas.microsoft.com/office/drawing/2016/ink" xmlns:am3d="http://schemas.microsoft.com/office/drawing/2017/model3d" xmlns:o="urn:schemas-microsoft-com:office:office" xmlns:oel="http://schemas.microsoft.com/office/2019/extlst" xmlns:r="http://schemas.openxmlformats.org/officeDocument/2006/relationships" xmlns:m="http://schemas.openxmlformats.org/officeDocument/2006/math" xmlns:v="urn:schemas-microsoft-com:vml" xmlns:wp14="http://schemas.microsoft.com/office/word/2010/wordprocessingDrawing" xmlns:wp="http://schemas.openxmlformats.org/drawingml/2006/wordprocessingDrawing" xmlns:w10="urn:schemas-microsoft-com:office:word" xmlns:w="http://schemas.openxmlformats.org/wordprocessingml/2006/main" xmlns:w14="http://schemas.microsoft.com/office/word/2010/wordml" xmlns:w15="http://schemas.microsoft.com/office/word/2012/wordml" xmlns:w16cex="http://schemas.microsoft.com/office/word/2018/wordml/cex" xmlns:w16cid="http://schemas.microsoft.com/office/word/2016/wordml/cid" xmlns:w16="http://schemas.microsoft.com/office/word/2018/wordml" xmlns:w16sdtdh="http://schemas.microsoft.com/office/word/2020/wordml/sdtdatahash" xmlns:w16se="http://schemas.microsoft.com/office/word/2015/wordml/symex" xmlns:wpg="http://schemas.microsoft.com/office/word/2010/wordprocessingGroup" xmlns:wpi="http://schemas.microsoft.com/office/word/2010/wordprocessingInk" xmlns:wne="http://schemas.microsoft.com/office/word/2006/wordml" xmlns:wps="http://schemas.microsoft.com/office/word/2010/wordprocessingShape" mc:Ignorable="w14 w15 w16se w16cid w16 w16cex w16sdtdh wp14">
   <w:background w:color="FFFFFF"/>
   <w:body>
     <w:p>
@@ -37,7 +37,7 @@
             <v:path o:extrusionok="f" gradientshapeok="t" o:connecttype="rect"/>
             <o:lock v:ext="edit" aspectratio="t"/>
           </v:shapetype>
-          <v:shape id="_x0000_i1025" type="#_x0000_t75" style="width:54.45pt;height:65.75pt" filled="t">
+          <v:shape id="_x0000_i1025" type="#_x0000_t75" style="width:54.6pt;height:66pt" filled="t">
             <v:fill color2="black"/>
             <v:imagedata r:id="rId7" o:title="" cropbottom="17163f"/>
           </v:shape>
@@ -8093,7 +8093,7 @@
           <w:noProof/>
         </w:rPr>
         <w:pict w14:anchorId="4FC01B3E">
-          <v:shape id="_x0000_i1026" type="#_x0000_t75" style="width:453.3pt;height:226.65pt;visibility:visible;mso-wrap-style:square">
+          <v:shape id="_x0000_i1026" type="#_x0000_t75" style="width:453.6pt;height:226.8pt;visibility:visible;mso-wrap-style:square">
             <v:imagedata r:id="rId12" o:title=""/>
           </v:shape>
         </w:pict>
@@ -8148,7 +8148,7 @@
           <w:rStyle w:val="Forte"/>
         </w:rPr>
         <w:pict w14:anchorId="6D768AB1">
-          <v:shape id="_x0000_i1027" type="#_x0000_t75" style="width:453.9pt;height:248.55pt;visibility:visible;mso-wrap-style:square">
+          <v:shape id="_x0000_i1027" type="#_x0000_t75" style="width:453.6pt;height:248.4pt;visibility:visible;mso-wrap-style:square">
             <v:imagedata r:id="rId13" o:title=""/>
           </v:shape>
         </w:pict>
@@ -9485,7 +9485,19 @@
         <w:rPr>
           <w:noProof/>
         </w:rPr>
-        <w:t xml:space="preserve">ocorre o desenvolvimento da </w:t>
+        <w:t xml:space="preserve">ocorre </w:t>
+      </w:r>
+      <w:r>
+        <w:rPr>
+          <w:noProof/>
+        </w:rPr>
+        <w:t>o desenvolvimento</w:t>
+      </w:r>
+      <w:r>
+        <w:rPr>
+          <w:noProof/>
+        </w:rPr>
+        <w:t xml:space="preserve"> da </w:t>
       </w:r>
       <w:r>
         <w:rPr>
@@ -9757,10 +9769,249 @@
       <w:pPr>
         <w:ind w:firstLine="0"/>
         <w:jc w:val="both"/>
-        <w:rPr>
-          <w:noProof/>
-        </w:rPr>
-      </w:pPr>
+      </w:pPr>
+    </w:p>
+    <w:p>
+      <w:pPr>
+        <w:jc w:val="both"/>
+        <w:rPr>
+          <w:highlight w:val="yellow"/>
+        </w:rPr>
+      </w:pPr>
+      <w:r>
+        <w:rPr>
+          <w:highlight w:val="yellow"/>
+        </w:rPr>
+        <w:t>Objetivo geral:</w:t>
+      </w:r>
+    </w:p>
+    <w:p>
+      <w:pPr>
+        <w:jc w:val="both"/>
+        <w:rPr>
+          <w:noProof/>
+          <w:highlight w:val="yellow"/>
+        </w:rPr>
+      </w:pPr>
+      <w:r>
+        <w:rPr>
+          <w:noProof/>
+          <w:highlight w:val="yellow"/>
+        </w:rPr>
+        <w:t>Como ocorre o desenvolvimento da estratégia de um banco digital?</w:t>
+      </w:r>
+    </w:p>
+    <w:p>
+      <w:pPr>
+        <w:jc w:val="both"/>
+        <w:rPr>
+          <w:noProof/>
+          <w:highlight w:val="yellow"/>
+        </w:rPr>
+      </w:pPr>
+      <w:r>
+        <w:rPr>
+          <w:noProof/>
+          <w:highlight w:val="yellow"/>
+        </w:rPr>
+        <w:t xml:space="preserve">Compreender como ocorre </w:t>
+      </w:r>
+      <w:r>
+        <w:rPr>
+          <w:noProof/>
+          <w:highlight w:val="yellow"/>
+        </w:rPr>
+        <w:t>o</w:t>
+      </w:r>
+      <w:r>
+        <w:rPr>
+          <w:noProof/>
+          <w:highlight w:val="yellow"/>
+        </w:rPr>
+        <w:t xml:space="preserve"> desenvolvimento da estratégia de um banco digital à luz da teoria da estratégia como prática social.</w:t>
+      </w:r>
+    </w:p>
+    <w:p>
+      <w:pPr>
+        <w:jc w:val="both"/>
+        <w:rPr>
+          <w:highlight w:val="yellow"/>
+        </w:rPr>
+      </w:pPr>
+      <w:r>
+        <w:rPr>
+          <w:highlight w:val="yellow"/>
+        </w:rPr>
+        <w:t>Objetivos específicos:</w:t>
+      </w:r>
+    </w:p>
+    <w:p>
+      <w:pPr>
+        <w:jc w:val="both"/>
+        <w:rPr>
+          <w:highlight w:val="yellow"/>
+        </w:rPr>
+      </w:pPr>
+      <w:r>
+        <w:rPr>
+          <w:highlight w:val="yellow"/>
+        </w:rPr>
+        <w:t>- Entender a estratégi</w:t>
+      </w:r>
+      <w:r>
+        <w:rPr>
+          <w:highlight w:val="yellow"/>
+        </w:rPr>
+        <w:t>a</w:t>
+      </w:r>
+      <w:r>
+        <w:rPr>
+          <w:highlight w:val="yellow"/>
+        </w:rPr>
+        <w:t xml:space="preserve"> dos bancos digitais no Brasil</w:t>
+      </w:r>
+    </w:p>
+    <w:p>
+      <w:pPr>
+        <w:jc w:val="both"/>
+        <w:rPr>
+          <w:highlight w:val="yellow"/>
+        </w:rPr>
+      </w:pPr>
+      <w:r>
+        <w:rPr>
+          <w:highlight w:val="yellow"/>
+        </w:rPr>
+        <w:t>- Analisar a teoria da estratégia como prática social</w:t>
+      </w:r>
+    </w:p>
+    <w:p>
+      <w:pPr>
+        <w:jc w:val="both"/>
+        <w:rPr>
+          <w:highlight w:val="yellow"/>
+        </w:rPr>
+      </w:pPr>
+      <w:r>
+        <w:rPr>
+          <w:highlight w:val="yellow"/>
+        </w:rPr>
+        <w:t xml:space="preserve">- </w:t>
+      </w:r>
+      <w:r>
+        <w:rPr>
+          <w:noProof/>
+          <w:highlight w:val="yellow"/>
+        </w:rPr>
+        <w:t>Compreender a relação entre o desenvolvimento da estratégia d</w:t>
+      </w:r>
+      <w:r>
+        <w:rPr>
+          <w:noProof/>
+          <w:highlight w:val="yellow"/>
+        </w:rPr>
+        <w:t>e um banco digital</w:t>
+      </w:r>
+      <w:r>
+        <w:rPr>
+          <w:noProof/>
+          <w:highlight w:val="yellow"/>
+        </w:rPr>
+        <w:t xml:space="preserve"> e a teoria da estratégia como prática social.</w:t>
+      </w:r>
+    </w:p>
+    <w:p>
+      <w:pPr>
+        <w:jc w:val="both"/>
+        <w:rPr>
+          <w:noProof/>
+        </w:rPr>
+      </w:pPr>
+      <w:r>
+        <w:rPr>
+          <w:noProof/>
+          <w:highlight w:val="yellow"/>
+        </w:rPr>
+        <w:t xml:space="preserve">Este estudo pretendeu conectar os temas estudados de modo a compreender a </w:t>
+      </w:r>
+      <w:r>
+        <w:rPr>
+          <w:noProof/>
+          <w:highlight w:val="yellow"/>
+        </w:rPr>
+        <w:lastRenderedPageBreak/>
+        <w:t>estratégia</w:t>
+      </w:r>
+      <w:r>
+        <w:rPr>
+          <w:noProof/>
+          <w:highlight w:val="yellow"/>
+        </w:rPr>
+        <w:t xml:space="preserve"> </w:t>
+      </w:r>
+      <w:r>
+        <w:rPr>
+          <w:noProof/>
+          <w:highlight w:val="yellow"/>
+        </w:rPr>
+        <w:t xml:space="preserve">acontecendo no dia a dia </w:t>
+      </w:r>
+      <w:r>
+        <w:rPr>
+          <w:noProof/>
+          <w:highlight w:val="yellow"/>
+        </w:rPr>
+        <w:t>de um banco digital</w:t>
+      </w:r>
+      <w:r>
+        <w:rPr>
+          <w:noProof/>
+          <w:highlight w:val="yellow"/>
+        </w:rPr>
+        <w:t xml:space="preserve">, bem como </w:t>
+      </w:r>
+      <w:r>
+        <w:rPr>
+          <w:noProof/>
+          <w:highlight w:val="yellow"/>
+        </w:rPr>
+        <w:t>ch</w:t>
+      </w:r>
+      <w:r>
+        <w:rPr>
+          <w:noProof/>
+          <w:highlight w:val="yellow"/>
+        </w:rPr>
+        <w:t>a</w:t>
+      </w:r>
+      <w:r>
+        <w:rPr>
+          <w:noProof/>
+          <w:highlight w:val="yellow"/>
+        </w:rPr>
+        <w:t xml:space="preserve">mar a atenção para </w:t>
+      </w:r>
+      <w:r>
+        <w:rPr>
+          <w:noProof/>
+          <w:highlight w:val="yellow"/>
+        </w:rPr>
+        <w:t>a dinêmica d</w:t>
+      </w:r>
+      <w:r>
+        <w:rPr>
+          <w:noProof/>
+          <w:highlight w:val="yellow"/>
+        </w:rPr>
+        <w:t>o fazer estratégia sob a perspectiva d</w:t>
+      </w:r>
+      <w:r>
+        <w:rPr>
+          <w:noProof/>
+          <w:highlight w:val="yellow"/>
+        </w:rPr>
+        <w:t>as pessoas estrategistas.</w:t>
+      </w:r>
     </w:p>
     <w:p>
       <w:pPr>
@@ -10584,7 +10835,7 @@
           <w:noProof/>
         </w:rPr>
         <w:pict w14:anchorId="75E69C99">
-          <v:shape id="_x0000_i1028" type="#_x0000_t75" style="width:453.3pt;height:164.05pt;visibility:visible;mso-wrap-style:square">
+          <v:shape id="_x0000_i1028" type="#_x0000_t75" style="width:453.6pt;height:163.8pt;visibility:visible;mso-wrap-style:square">
             <v:imagedata r:id="rId14" o:title=""/>
           </v:shape>
         </w:pict>
@@ -11565,7 +11816,7 @@
           <w:noProof/>
         </w:rPr>
         <w:pict w14:anchorId="7871D12E">
-          <v:shape id="_x0000_i1029" type="#_x0000_t75" style="width:286.1pt;height:252.95pt;mso-left-percent:-10001;mso-top-percent:-10001;mso-position-horizontal:absolute;mso-position-horizontal-relative:char;mso-position-vertical:absolute;mso-position-vertical-relative:line;mso-left-percent:-10001;mso-top-percent:-10001">
+          <v:shape id="_x0000_i1029" type="#_x0000_t75" style="width:286.2pt;height:252.6pt;mso-left-percent:-10001;mso-top-percent:-10001;mso-position-horizontal:absolute;mso-position-horizontal-relative:char;mso-position-vertical:absolute;mso-position-vertical-relative:line;mso-left-percent:-10001;mso-top-percent:-10001">
             <v:imagedata r:id="rId15" o:title="" cropleft="15995f" cropright="15590f"/>
           </v:shape>
         </w:pict>
@@ -12869,7 +13120,7 @@
 </file>
 
 <file path=word/endnotes.xml><?xml version="1.0" encoding="utf-8"?>
-<w:endnotes xmlns:wpc="http://schemas.microsoft.com/office/word/2010/wordprocessingCanvas" xmlns:cx="http://schemas.microsoft.com/office/drawing/2014/chartex" xmlns:cx1="http://schemas.microsoft.com/office/drawing/2015/9/8/chartex" xmlns:cx2="http://schemas.microsoft.com/office/drawing/2015/10/21/chartex" xmlns:cx3="http://schemas.microsoft.com/office/drawing/2016/5/9/chartex" xmlns:cx4="http://schemas.microsoft.com/office/drawing/2016/5/10/chartex" xmlns:cx5="http://schemas.microsoft.com/office/drawing/2016/5/11/chartex" xmlns:cx6="http://schemas.microsoft.com/office/drawing/2016/5/12/chartex" xmlns:cx7="http://schemas.microsoft.com/office/drawing/2016/5/13/chartex" xmlns:cx8="http://schemas.microsoft.com/office/drawing/2016/5/14/chartex" xmlns:mc="http://schemas.openxmlformats.org/markup-compatibility/2006" xmlns:aink="http://schemas.microsoft.com/office/drawing/2016/ink" xmlns:am3d="http://schemas.microsoft.com/office/drawing/2017/model3d" xmlns:o="urn:schemas-microsoft-com:office:office" xmlns:r="http://schemas.openxmlformats.org/officeDocument/2006/relationships" xmlns:m="http://schemas.openxmlformats.org/officeDocument/2006/math" xmlns:v="urn:schemas-microsoft-com:vml" xmlns:wp14="http://schemas.microsoft.com/office/word/2010/wordprocessingDrawing" xmlns:wp="http://schemas.openxmlformats.org/drawingml/2006/wordprocessingDrawing" xmlns:w10="urn:schemas-microsoft-com:office:word" xmlns:w="http://schemas.openxmlformats.org/wordprocessingml/2006/main" xmlns:w14="http://schemas.microsoft.com/office/word/2010/wordml" xmlns:w15="http://schemas.microsoft.com/office/word/2012/wordml" xmlns:w16cex="http://schemas.microsoft.com/office/word/2018/wordml/cex" xmlns:w16cid="http://schemas.microsoft.com/office/word/2016/wordml/cid" xmlns:w16="http://schemas.microsoft.com/office/word/2018/wordml" xmlns:w16sdtdh="http://schemas.microsoft.com/office/word/2020/wordml/sdtdatahash" xmlns:w16se="http://schemas.microsoft.com/office/word/2015/wordml/symex" xmlns:wpg="http://schemas.microsoft.com/office/word/2010/wordprocessingGroup" xmlns:wpi="http://schemas.microsoft.com/office/word/2010/wordprocessingInk" xmlns:wne="http://schemas.microsoft.com/office/word/2006/wordml" xmlns:wps="http://schemas.microsoft.com/office/word/2010/wordprocessingShape" mc:Ignorable="w14 w15 w16se w16cid w16 w16cex w16sdtdh wp14">
+<w:endnotes xmlns:wpc="http://schemas.microsoft.com/office/word/2010/wordprocessingCanvas" xmlns:cx="http://schemas.microsoft.com/office/drawing/2014/chartex" xmlns:cx1="http://schemas.microsoft.com/office/drawing/2015/9/8/chartex" xmlns:cx2="http://schemas.microsoft.com/office/drawing/2015/10/21/chartex" xmlns:cx3="http://schemas.microsoft.com/office/drawing/2016/5/9/chartex" xmlns:cx4="http://schemas.microsoft.com/office/drawing/2016/5/10/chartex" xmlns:cx5="http://schemas.microsoft.com/office/drawing/2016/5/11/chartex" xmlns:cx6="http://schemas.microsoft.com/office/drawing/2016/5/12/chartex" xmlns:cx7="http://schemas.microsoft.com/office/drawing/2016/5/13/chartex" xmlns:cx8="http://schemas.microsoft.com/office/drawing/2016/5/14/chartex" xmlns:mc="http://schemas.openxmlformats.org/markup-compatibility/2006" xmlns:aink="http://schemas.microsoft.com/office/drawing/2016/ink" xmlns:am3d="http://schemas.microsoft.com/office/drawing/2017/model3d" xmlns:o="urn:schemas-microsoft-com:office:office" xmlns:oel="http://schemas.microsoft.com/office/2019/extlst" xmlns:r="http://schemas.openxmlformats.org/officeDocument/2006/relationships" xmlns:m="http://schemas.openxmlformats.org/officeDocument/2006/math" xmlns:v="urn:schemas-microsoft-com:vml" xmlns:wp14="http://schemas.microsoft.com/office/word/2010/wordprocessingDrawing" xmlns:wp="http://schemas.openxmlformats.org/drawingml/2006/wordprocessingDrawing" xmlns:w10="urn:schemas-microsoft-com:office:word" xmlns:w="http://schemas.openxmlformats.org/wordprocessingml/2006/main" xmlns:w14="http://schemas.microsoft.com/office/word/2010/wordml" xmlns:w15="http://schemas.microsoft.com/office/word/2012/wordml" xmlns:w16cex="http://schemas.microsoft.com/office/word/2018/wordml/cex" xmlns:w16cid="http://schemas.microsoft.com/office/word/2016/wordml/cid" xmlns:w16="http://schemas.microsoft.com/office/word/2018/wordml" xmlns:w16sdtdh="http://schemas.microsoft.com/office/word/2020/wordml/sdtdatahash" xmlns:w16se="http://schemas.microsoft.com/office/word/2015/wordml/symex" xmlns:wpg="http://schemas.microsoft.com/office/word/2010/wordprocessingGroup" xmlns:wpi="http://schemas.microsoft.com/office/word/2010/wordprocessingInk" xmlns:wne="http://schemas.microsoft.com/office/word/2006/wordml" xmlns:wps="http://schemas.microsoft.com/office/word/2010/wordprocessingShape" mc:Ignorable="w14 w15 w16se w16cid w16 w16cex w16sdtdh wp14">
   <w:endnote w:type="separator" w:id="-1">
     <w:p>
       <w:r>
@@ -12895,7 +13146,7 @@
 </file>
 
 <file path=word/footnotes.xml><?xml version="1.0" encoding="utf-8"?>
-<w:footnotes xmlns:wpc="http://schemas.microsoft.com/office/word/2010/wordprocessingCanvas" xmlns:cx="http://schemas.microsoft.com/office/drawing/2014/chartex" xmlns:cx1="http://schemas.microsoft.com/office/drawing/2015/9/8/chartex" xmlns:cx2="http://schemas.microsoft.com/office/drawing/2015/10/21/chartex" xmlns:cx3="http://schemas.microsoft.com/office/drawing/2016/5/9/chartex" xmlns:cx4="http://schemas.microsoft.com/office/drawing/2016/5/10/chartex" xmlns:cx5="http://schemas.microsoft.com/office/drawing/2016/5/11/chartex" xmlns:cx6="http://schemas.microsoft.com/office/drawing/2016/5/12/chartex" xmlns:cx7="http://schemas.microsoft.com/office/drawing/2016/5/13/chartex" xmlns:cx8="http://schemas.microsoft.com/office/drawing/2016/5/14/chartex" xmlns:mc="http://schemas.openxmlformats.org/markup-compatibility/2006" xmlns:aink="http://schemas.microsoft.com/office/drawing/2016/ink" xmlns:am3d="http://schemas.microsoft.com/office/drawing/2017/model3d" xmlns:o="urn:schemas-microsoft-com:office:office" xmlns:r="http://schemas.openxmlformats.org/officeDocument/2006/relationships" xmlns:m="http://schemas.openxmlformats.org/officeDocument/2006/math" xmlns:v="urn:schemas-microsoft-com:vml" xmlns:wp14="http://schemas.microsoft.com/office/word/2010/wordprocessingDrawing" xmlns:wp="http://schemas.openxmlformats.org/drawingml/2006/wordprocessingDrawing" xmlns:w10="urn:schemas-microsoft-com:office:word" xmlns:w="http://schemas.openxmlformats.org/wordprocessingml/2006/main" xmlns:w14="http://schemas.microsoft.com/office/word/2010/wordml" xmlns:w15="http://schemas.microsoft.com/office/word/2012/wordml" xmlns:w16cex="http://schemas.microsoft.com/office/word/2018/wordml/cex" xmlns:w16cid="http://schemas.microsoft.com/office/word/2016/wordml/cid" xmlns:w16="http://schemas.microsoft.com/office/word/2018/wordml" xmlns:w16sdtdh="http://schemas.microsoft.com/office/word/2020/wordml/sdtdatahash" xmlns:w16se="http://schemas.microsoft.com/office/word/2015/wordml/symex" xmlns:wpg="http://schemas.microsoft.com/office/word/2010/wordprocessingGroup" xmlns:wpi="http://schemas.microsoft.com/office/word/2010/wordprocessingInk" xmlns:wne="http://schemas.microsoft.com/office/word/2006/wordml" xmlns:wps="http://schemas.microsoft.com/office/word/2010/wordprocessingShape" mc:Ignorable="w14 w15 w16se w16cid w16 w16cex w16sdtdh wp14">
+<w:footnotes xmlns:wpc="http://schemas.microsoft.com/office/word/2010/wordprocessingCanvas" xmlns:cx="http://schemas.microsoft.com/office/drawing/2014/chartex" xmlns:cx1="http://schemas.microsoft.com/office/drawing/2015/9/8/chartex" xmlns:cx2="http://schemas.microsoft.com/office/drawing/2015/10/21/chartex" xmlns:cx3="http://schemas.microsoft.com/office/drawing/2016/5/9/chartex" xmlns:cx4="http://schemas.microsoft.com/office/drawing/2016/5/10/chartex" xmlns:cx5="http://schemas.microsoft.com/office/drawing/2016/5/11/chartex" xmlns:cx6="http://schemas.microsoft.com/office/drawing/2016/5/12/chartex" xmlns:cx7="http://schemas.microsoft.com/office/drawing/2016/5/13/chartex" xmlns:cx8="http://schemas.microsoft.com/office/drawing/2016/5/14/chartex" xmlns:mc="http://schemas.openxmlformats.org/markup-compatibility/2006" xmlns:aink="http://schemas.microsoft.com/office/drawing/2016/ink" xmlns:am3d="http://schemas.microsoft.com/office/drawing/2017/model3d" xmlns:o="urn:schemas-microsoft-com:office:office" xmlns:oel="http://schemas.microsoft.com/office/2019/extlst" xmlns:r="http://schemas.openxmlformats.org/officeDocument/2006/relationships" xmlns:m="http://schemas.openxmlformats.org/officeDocument/2006/math" xmlns:v="urn:schemas-microsoft-com:vml" xmlns:wp14="http://schemas.microsoft.com/office/word/2010/wordprocessingDrawing" xmlns:wp="http://schemas.openxmlformats.org/drawingml/2006/wordprocessingDrawing" xmlns:w10="urn:schemas-microsoft-com:office:word" xmlns:w="http://schemas.openxmlformats.org/wordprocessingml/2006/main" xmlns:w14="http://schemas.microsoft.com/office/word/2010/wordml" xmlns:w15="http://schemas.microsoft.com/office/word/2012/wordml" xmlns:w16cex="http://schemas.microsoft.com/office/word/2018/wordml/cex" xmlns:w16cid="http://schemas.microsoft.com/office/word/2016/wordml/cid" xmlns:w16="http://schemas.microsoft.com/office/word/2018/wordml" xmlns:w16sdtdh="http://schemas.microsoft.com/office/word/2020/wordml/sdtdatahash" xmlns:w16se="http://schemas.microsoft.com/office/word/2015/wordml/symex" xmlns:wpg="http://schemas.microsoft.com/office/word/2010/wordprocessingGroup" xmlns:wpi="http://schemas.microsoft.com/office/word/2010/wordprocessingInk" xmlns:wne="http://schemas.microsoft.com/office/word/2006/wordml" xmlns:wps="http://schemas.microsoft.com/office/word/2010/wordprocessingShape" mc:Ignorable="w14 w15 w16se w16cid w16 w16cex w16sdtdh wp14">
   <w:footnote w:type="separator" w:id="-1">
     <w:p>
       <w:r>
@@ -12921,7 +13172,7 @@
 </file>
 
 <file path=word/header1.xml><?xml version="1.0" encoding="utf-8"?>
-<w:hdr xmlns:wpc="http://schemas.microsoft.com/office/word/2010/wordprocessingCanvas" xmlns:cx="http://schemas.microsoft.com/office/drawing/2014/chartex" xmlns:cx1="http://schemas.microsoft.com/office/drawing/2015/9/8/chartex" xmlns:cx2="http://schemas.microsoft.com/office/drawing/2015/10/21/chartex" xmlns:cx3="http://schemas.microsoft.com/office/drawing/2016/5/9/chartex" xmlns:cx4="http://schemas.microsoft.com/office/drawing/2016/5/10/chartex" xmlns:cx5="http://schemas.microsoft.com/office/drawing/2016/5/11/chartex" xmlns:cx6="http://schemas.microsoft.com/office/drawing/2016/5/12/chartex" xmlns:cx7="http://schemas.microsoft.com/office/drawing/2016/5/13/chartex" xmlns:cx8="http://schemas.microsoft.com/office/drawing/2016/5/14/chartex" xmlns:mc="http://schemas.openxmlformats.org/markup-compatibility/2006" xmlns:aink="http://schemas.microsoft.com/office/drawing/2016/ink" xmlns:am3d="http://schemas.microsoft.com/office/drawing/2017/model3d" xmlns:o="urn:schemas-microsoft-com:office:office" xmlns:r="http://schemas.openxmlformats.org/officeDocument/2006/relationships" xmlns:m="http://schemas.openxmlformats.org/officeDocument/2006/math" xmlns:v="urn:schemas-microsoft-com:vml" xmlns:wp14="http://schemas.microsoft.com/office/word/2010/wordprocessingDrawing" xmlns:wp="http://schemas.openxmlformats.org/drawingml/2006/wordprocessingDrawing" xmlns:w10="urn:schemas-microsoft-com:office:word" xmlns:w="http://schemas.openxmlformats.org/wordprocessingml/2006/main" xmlns:w14="http://schemas.microsoft.com/office/word/2010/wordml" xmlns:w15="http://schemas.microsoft.com/office/word/2012/wordml" xmlns:w16cex="http://schemas.microsoft.com/office/word/2018/wordml/cex" xmlns:w16cid="http://schemas.microsoft.com/office/word/2016/wordml/cid" xmlns:w16="http://schemas.microsoft.com/office/word/2018/wordml" xmlns:w16sdtdh="http://schemas.microsoft.com/office/word/2020/wordml/sdtdatahash" xmlns:w16se="http://schemas.microsoft.com/office/word/2015/wordml/symex" xmlns:wpg="http://schemas.microsoft.com/office/word/2010/wordprocessingGroup" xmlns:wpi="http://schemas.microsoft.com/office/word/2010/wordprocessingInk" xmlns:wne="http://schemas.microsoft.com/office/word/2006/wordml" xmlns:wps="http://schemas.microsoft.com/office/word/2010/wordprocessingShape" mc:Ignorable="w14 w15 w16se w16cid w16 w16cex w16sdtdh wp14">
+<w:hdr xmlns:wpc="http://schemas.microsoft.com/office/word/2010/wordprocessingCanvas" xmlns:cx="http://schemas.microsoft.com/office/drawing/2014/chartex" xmlns:cx1="http://schemas.microsoft.com/office/drawing/2015/9/8/chartex" xmlns:cx2="http://schemas.microsoft.com/office/drawing/2015/10/21/chartex" xmlns:cx3="http://schemas.microsoft.com/office/drawing/2016/5/9/chartex" xmlns:cx4="http://schemas.microsoft.com/office/drawing/2016/5/10/chartex" xmlns:cx5="http://schemas.microsoft.com/office/drawing/2016/5/11/chartex" xmlns:cx6="http://schemas.microsoft.com/office/drawing/2016/5/12/chartex" xmlns:cx7="http://schemas.microsoft.com/office/drawing/2016/5/13/chartex" xmlns:cx8="http://schemas.microsoft.com/office/drawing/2016/5/14/chartex" xmlns:mc="http://schemas.openxmlformats.org/markup-compatibility/2006" xmlns:aink="http://schemas.microsoft.com/office/drawing/2016/ink" xmlns:am3d="http://schemas.microsoft.com/office/drawing/2017/model3d" xmlns:o="urn:schemas-microsoft-com:office:office" xmlns:oel="http://schemas.microsoft.com/office/2019/extlst" xmlns:r="http://schemas.openxmlformats.org/officeDocument/2006/relationships" xmlns:m="http://schemas.openxmlformats.org/officeDocument/2006/math" xmlns:v="urn:schemas-microsoft-com:vml" xmlns:wp14="http://schemas.microsoft.com/office/word/2010/wordprocessingDrawing" xmlns:wp="http://schemas.openxmlformats.org/drawingml/2006/wordprocessingDrawing" xmlns:w10="urn:schemas-microsoft-com:office:word" xmlns:w="http://schemas.openxmlformats.org/wordprocessingml/2006/main" xmlns:w14="http://schemas.microsoft.com/office/word/2010/wordml" xmlns:w15="http://schemas.microsoft.com/office/word/2012/wordml" xmlns:w16cex="http://schemas.microsoft.com/office/word/2018/wordml/cex" xmlns:w16cid="http://schemas.microsoft.com/office/word/2016/wordml/cid" xmlns:w16="http://schemas.microsoft.com/office/word/2018/wordml" xmlns:w16sdtdh="http://schemas.microsoft.com/office/word/2020/wordml/sdtdatahash" xmlns:w16se="http://schemas.microsoft.com/office/word/2015/wordml/symex" xmlns:wpg="http://schemas.microsoft.com/office/word/2010/wordprocessingGroup" xmlns:wpi="http://schemas.microsoft.com/office/word/2010/wordprocessingInk" xmlns:wne="http://schemas.microsoft.com/office/word/2006/wordml" xmlns:wps="http://schemas.microsoft.com/office/word/2010/wordprocessingShape" mc:Ignorable="w14 w15 w16se w16cid w16 w16cex w16sdtdh wp14">
   <w:p>
     <w:pPr>
       <w:pStyle w:val="Cabealho"/>
@@ -12932,13 +13183,13 @@
 </file>
 
 <file path=word/header2.xml><?xml version="1.0" encoding="utf-8"?>
-<w:hdr xmlns:wpc="http://schemas.microsoft.com/office/word/2010/wordprocessingCanvas" xmlns:cx="http://schemas.microsoft.com/office/drawing/2014/chartex" xmlns:cx1="http://schemas.microsoft.com/office/drawing/2015/9/8/chartex" xmlns:cx2="http://schemas.microsoft.com/office/drawing/2015/10/21/chartex" xmlns:cx3="http://schemas.microsoft.com/office/drawing/2016/5/9/chartex" xmlns:cx4="http://schemas.microsoft.com/office/drawing/2016/5/10/chartex" xmlns:cx5="http://schemas.microsoft.com/office/drawing/2016/5/11/chartex" xmlns:cx6="http://schemas.microsoft.com/office/drawing/2016/5/12/chartex" xmlns:cx7="http://schemas.microsoft.com/office/drawing/2016/5/13/chartex" xmlns:cx8="http://schemas.microsoft.com/office/drawing/2016/5/14/chartex" xmlns:mc="http://schemas.openxmlformats.org/markup-compatibility/2006" xmlns:aink="http://schemas.microsoft.com/office/drawing/2016/ink" xmlns:am3d="http://schemas.microsoft.com/office/drawing/2017/model3d" xmlns:o="urn:schemas-microsoft-com:office:office" xmlns:r="http://schemas.openxmlformats.org/officeDocument/2006/relationships" xmlns:m="http://schemas.openxmlformats.org/officeDocument/2006/math" xmlns:v="urn:schemas-microsoft-com:vml" xmlns:wp14="http://schemas.microsoft.com/office/word/2010/wordprocessingDrawing" xmlns:wp="http://schemas.openxmlformats.org/drawingml/2006/wordprocessingDrawing" xmlns:w10="urn:schemas-microsoft-com:office:word" xmlns:w="http://schemas.openxmlformats.org/wordprocessingml/2006/main" xmlns:w14="http://schemas.microsoft.com/office/word/2010/wordml" xmlns:w15="http://schemas.microsoft.com/office/word/2012/wordml" xmlns:w16cex="http://schemas.microsoft.com/office/word/2018/wordml/cex" xmlns:w16cid="http://schemas.microsoft.com/office/word/2016/wordml/cid" xmlns:w16="http://schemas.microsoft.com/office/word/2018/wordml" xmlns:w16sdtdh="http://schemas.microsoft.com/office/word/2020/wordml/sdtdatahash" xmlns:w16se="http://schemas.microsoft.com/office/word/2015/wordml/symex" xmlns:wpg="http://schemas.microsoft.com/office/word/2010/wordprocessingGroup" xmlns:wpi="http://schemas.microsoft.com/office/word/2010/wordprocessingInk" xmlns:wne="http://schemas.microsoft.com/office/word/2006/wordml" xmlns:wps="http://schemas.microsoft.com/office/word/2010/wordprocessingShape" mc:Ignorable="w14 w15 w16se w16cid w16 w16cex w16sdtdh wp14">
+<w:hdr xmlns:wpc="http://schemas.microsoft.com/office/word/2010/wordprocessingCanvas" xmlns:cx="http://schemas.microsoft.com/office/drawing/2014/chartex" xmlns:cx1="http://schemas.microsoft.com/office/drawing/2015/9/8/chartex" xmlns:cx2="http://schemas.microsoft.com/office/drawing/2015/10/21/chartex" xmlns:cx3="http://schemas.microsoft.com/office/drawing/2016/5/9/chartex" xmlns:cx4="http://schemas.microsoft.com/office/drawing/2016/5/10/chartex" xmlns:cx5="http://schemas.microsoft.com/office/drawing/2016/5/11/chartex" xmlns:cx6="http://schemas.microsoft.com/office/drawing/2016/5/12/chartex" xmlns:cx7="http://schemas.microsoft.com/office/drawing/2016/5/13/chartex" xmlns:cx8="http://schemas.microsoft.com/office/drawing/2016/5/14/chartex" xmlns:mc="http://schemas.openxmlformats.org/markup-compatibility/2006" xmlns:aink="http://schemas.microsoft.com/office/drawing/2016/ink" xmlns:am3d="http://schemas.microsoft.com/office/drawing/2017/model3d" xmlns:o="urn:schemas-microsoft-com:office:office" xmlns:oel="http://schemas.microsoft.com/office/2019/extlst" xmlns:r="http://schemas.openxmlformats.org/officeDocument/2006/relationships" xmlns:m="http://schemas.openxmlformats.org/officeDocument/2006/math" xmlns:v="urn:schemas-microsoft-com:vml" xmlns:wp14="http://schemas.microsoft.com/office/word/2010/wordprocessingDrawing" xmlns:wp="http://schemas.openxmlformats.org/drawingml/2006/wordprocessingDrawing" xmlns:w10="urn:schemas-microsoft-com:office:word" xmlns:w="http://schemas.openxmlformats.org/wordprocessingml/2006/main" xmlns:w14="http://schemas.microsoft.com/office/word/2010/wordml" xmlns:w15="http://schemas.microsoft.com/office/word/2012/wordml" xmlns:w16cex="http://schemas.microsoft.com/office/word/2018/wordml/cex" xmlns:w16cid="http://schemas.microsoft.com/office/word/2016/wordml/cid" xmlns:w16="http://schemas.microsoft.com/office/word/2018/wordml" xmlns:w16sdtdh="http://schemas.microsoft.com/office/word/2020/wordml/sdtdatahash" xmlns:w16se="http://schemas.microsoft.com/office/word/2015/wordml/symex" xmlns:wpg="http://schemas.microsoft.com/office/word/2010/wordprocessingGroup" xmlns:wpi="http://schemas.microsoft.com/office/word/2010/wordprocessingInk" xmlns:wne="http://schemas.microsoft.com/office/word/2006/wordml" xmlns:wps="http://schemas.microsoft.com/office/word/2010/wordprocessingShape" mc:Ignorable="w14 w15 w16se w16cid w16 w16cex w16sdtdh wp14">
   <w:p/>
 </w:hdr>
 </file>
 
 <file path=word/header3.xml><?xml version="1.0" encoding="utf-8"?>
-<w:hdr xmlns:wpc="http://schemas.microsoft.com/office/word/2010/wordprocessingCanvas" xmlns:cx="http://schemas.microsoft.com/office/drawing/2014/chartex" xmlns:cx1="http://schemas.microsoft.com/office/drawing/2015/9/8/chartex" xmlns:cx2="http://schemas.microsoft.com/office/drawing/2015/10/21/chartex" xmlns:cx3="http://schemas.microsoft.com/office/drawing/2016/5/9/chartex" xmlns:cx4="http://schemas.microsoft.com/office/drawing/2016/5/10/chartex" xmlns:cx5="http://schemas.microsoft.com/office/drawing/2016/5/11/chartex" xmlns:cx6="http://schemas.microsoft.com/office/drawing/2016/5/12/chartex" xmlns:cx7="http://schemas.microsoft.com/office/drawing/2016/5/13/chartex" xmlns:cx8="http://schemas.microsoft.com/office/drawing/2016/5/14/chartex" xmlns:mc="http://schemas.openxmlformats.org/markup-compatibility/2006" xmlns:aink="http://schemas.microsoft.com/office/drawing/2016/ink" xmlns:am3d="http://schemas.microsoft.com/office/drawing/2017/model3d" xmlns:o="urn:schemas-microsoft-com:office:office" xmlns:r="http://schemas.openxmlformats.org/officeDocument/2006/relationships" xmlns:m="http://schemas.openxmlformats.org/officeDocument/2006/math" xmlns:v="urn:schemas-microsoft-com:vml" xmlns:wp14="http://schemas.microsoft.com/office/word/2010/wordprocessingDrawing" xmlns:wp="http://schemas.openxmlformats.org/drawingml/2006/wordprocessingDrawing" xmlns:w10="urn:schemas-microsoft-com:office:word" xmlns:w="http://schemas.openxmlformats.org/wordprocessingml/2006/main" xmlns:w14="http://schemas.microsoft.com/office/word/2010/wordml" xmlns:w15="http://schemas.microsoft.com/office/word/2012/wordml" xmlns:w16cex="http://schemas.microsoft.com/office/word/2018/wordml/cex" xmlns:w16cid="http://schemas.microsoft.com/office/word/2016/wordml/cid" xmlns:w16="http://schemas.microsoft.com/office/word/2018/wordml" xmlns:w16sdtdh="http://schemas.microsoft.com/office/word/2020/wordml/sdtdatahash" xmlns:w16se="http://schemas.microsoft.com/office/word/2015/wordml/symex" xmlns:wpg="http://schemas.microsoft.com/office/word/2010/wordprocessingGroup" xmlns:wpi="http://schemas.microsoft.com/office/word/2010/wordprocessingInk" xmlns:wne="http://schemas.microsoft.com/office/word/2006/wordml" xmlns:wps="http://schemas.microsoft.com/office/word/2010/wordprocessingShape" mc:Ignorable="w14 w15 w16se w16cid w16 w16cex w16sdtdh wp14">
+<w:hdr xmlns:wpc="http://schemas.microsoft.com/office/word/2010/wordprocessingCanvas" xmlns:cx="http://schemas.microsoft.com/office/drawing/2014/chartex" xmlns:cx1="http://schemas.microsoft.com/office/drawing/2015/9/8/chartex" xmlns:cx2="http://schemas.microsoft.com/office/drawing/2015/10/21/chartex" xmlns:cx3="http://schemas.microsoft.com/office/drawing/2016/5/9/chartex" xmlns:cx4="http://schemas.microsoft.com/office/drawing/2016/5/10/chartex" xmlns:cx5="http://schemas.microsoft.com/office/drawing/2016/5/11/chartex" xmlns:cx6="http://schemas.microsoft.com/office/drawing/2016/5/12/chartex" xmlns:cx7="http://schemas.microsoft.com/office/drawing/2016/5/13/chartex" xmlns:cx8="http://schemas.microsoft.com/office/drawing/2016/5/14/chartex" xmlns:mc="http://schemas.openxmlformats.org/markup-compatibility/2006" xmlns:aink="http://schemas.microsoft.com/office/drawing/2016/ink" xmlns:am3d="http://schemas.microsoft.com/office/drawing/2017/model3d" xmlns:o="urn:schemas-microsoft-com:office:office" xmlns:oel="http://schemas.microsoft.com/office/2019/extlst" xmlns:r="http://schemas.openxmlformats.org/officeDocument/2006/relationships" xmlns:m="http://schemas.openxmlformats.org/officeDocument/2006/math" xmlns:v="urn:schemas-microsoft-com:vml" xmlns:wp14="http://schemas.microsoft.com/office/word/2010/wordprocessingDrawing" xmlns:wp="http://schemas.openxmlformats.org/drawingml/2006/wordprocessingDrawing" xmlns:w10="urn:schemas-microsoft-com:office:word" xmlns:w="http://schemas.openxmlformats.org/wordprocessingml/2006/main" xmlns:w14="http://schemas.microsoft.com/office/word/2010/wordml" xmlns:w15="http://schemas.microsoft.com/office/word/2012/wordml" xmlns:w16cex="http://schemas.microsoft.com/office/word/2018/wordml/cex" xmlns:w16cid="http://schemas.microsoft.com/office/word/2016/wordml/cid" xmlns:w16="http://schemas.microsoft.com/office/word/2018/wordml" xmlns:w16sdtdh="http://schemas.microsoft.com/office/word/2020/wordml/sdtdatahash" xmlns:w16se="http://schemas.microsoft.com/office/word/2015/wordml/symex" xmlns:wpg="http://schemas.microsoft.com/office/word/2010/wordprocessingGroup" xmlns:wpi="http://schemas.microsoft.com/office/word/2010/wordprocessingInk" xmlns:wne="http://schemas.microsoft.com/office/word/2006/wordml" xmlns:wps="http://schemas.microsoft.com/office/word/2010/wordprocessingShape" mc:Ignorable="w14 w15 w16se w16cid w16 w16cex w16sdtdh wp14">
   <w:p>
     <w:pPr>
       <w:pStyle w:val="Cabealho"/>
@@ -12994,13 +13245,13 @@
 </file>
 
 <file path=word/header4.xml><?xml version="1.0" encoding="utf-8"?>
-<w:hdr xmlns:wpc="http://schemas.microsoft.com/office/word/2010/wordprocessingCanvas" xmlns:cx="http://schemas.microsoft.com/office/drawing/2014/chartex" xmlns:cx1="http://schemas.microsoft.com/office/drawing/2015/9/8/chartex" xmlns:cx2="http://schemas.microsoft.com/office/drawing/2015/10/21/chartex" xmlns:cx3="http://schemas.microsoft.com/office/drawing/2016/5/9/chartex" xmlns:cx4="http://schemas.microsoft.com/office/drawing/2016/5/10/chartex" xmlns:cx5="http://schemas.microsoft.com/office/drawing/2016/5/11/chartex" xmlns:cx6="http://schemas.microsoft.com/office/drawing/2016/5/12/chartex" xmlns:cx7="http://schemas.microsoft.com/office/drawing/2016/5/13/chartex" xmlns:cx8="http://schemas.microsoft.com/office/drawing/2016/5/14/chartex" xmlns:mc="http://schemas.openxmlformats.org/markup-compatibility/2006" xmlns:aink="http://schemas.microsoft.com/office/drawing/2016/ink" xmlns:am3d="http://schemas.microsoft.com/office/drawing/2017/model3d" xmlns:o="urn:schemas-microsoft-com:office:office" xmlns:r="http://schemas.openxmlformats.org/officeDocument/2006/relationships" xmlns:m="http://schemas.openxmlformats.org/officeDocument/2006/math" xmlns:v="urn:schemas-microsoft-com:vml" xmlns:wp14="http://schemas.microsoft.com/office/word/2010/wordprocessingDrawing" xmlns:wp="http://schemas.openxmlformats.org/drawingml/2006/wordprocessingDrawing" xmlns:w10="urn:schemas-microsoft-com:office:word" xmlns:w="http://schemas.openxmlformats.org/wordprocessingml/2006/main" xmlns:w14="http://schemas.microsoft.com/office/word/2010/wordml" xmlns:w15="http://schemas.microsoft.com/office/word/2012/wordml" xmlns:w16cex="http://schemas.microsoft.com/office/word/2018/wordml/cex" xmlns:w16cid="http://schemas.microsoft.com/office/word/2016/wordml/cid" xmlns:w16="http://schemas.microsoft.com/office/word/2018/wordml" xmlns:w16sdtdh="http://schemas.microsoft.com/office/word/2020/wordml/sdtdatahash" xmlns:w16se="http://schemas.microsoft.com/office/word/2015/wordml/symex" xmlns:wpg="http://schemas.microsoft.com/office/word/2010/wordprocessingGroup" xmlns:wpi="http://schemas.microsoft.com/office/word/2010/wordprocessingInk" xmlns:wne="http://schemas.microsoft.com/office/word/2006/wordml" xmlns:wps="http://schemas.microsoft.com/office/word/2010/wordprocessingShape" mc:Ignorable="w14 w15 w16se w16cid w16 w16cex w16sdtdh wp14">
+<w:hdr xmlns:wpc="http://schemas.microsoft.com/office/word/2010/wordprocessingCanvas" xmlns:cx="http://schemas.microsoft.com/office/drawing/2014/chartex" xmlns:cx1="http://schemas.microsoft.com/office/drawing/2015/9/8/chartex" xmlns:cx2="http://schemas.microsoft.com/office/drawing/2015/10/21/chartex" xmlns:cx3="http://schemas.microsoft.com/office/drawing/2016/5/9/chartex" xmlns:cx4="http://schemas.microsoft.com/office/drawing/2016/5/10/chartex" xmlns:cx5="http://schemas.microsoft.com/office/drawing/2016/5/11/chartex" xmlns:cx6="http://schemas.microsoft.com/office/drawing/2016/5/12/chartex" xmlns:cx7="http://schemas.microsoft.com/office/drawing/2016/5/13/chartex" xmlns:cx8="http://schemas.microsoft.com/office/drawing/2016/5/14/chartex" xmlns:mc="http://schemas.openxmlformats.org/markup-compatibility/2006" xmlns:aink="http://schemas.microsoft.com/office/drawing/2016/ink" xmlns:am3d="http://schemas.microsoft.com/office/drawing/2017/model3d" xmlns:o="urn:schemas-microsoft-com:office:office" xmlns:oel="http://schemas.microsoft.com/office/2019/extlst" xmlns:r="http://schemas.openxmlformats.org/officeDocument/2006/relationships" xmlns:m="http://schemas.openxmlformats.org/officeDocument/2006/math" xmlns:v="urn:schemas-microsoft-com:vml" xmlns:wp14="http://schemas.microsoft.com/office/word/2010/wordprocessingDrawing" xmlns:wp="http://schemas.openxmlformats.org/drawingml/2006/wordprocessingDrawing" xmlns:w10="urn:schemas-microsoft-com:office:word" xmlns:w="http://schemas.openxmlformats.org/wordprocessingml/2006/main" xmlns:w14="http://schemas.microsoft.com/office/word/2010/wordml" xmlns:w15="http://schemas.microsoft.com/office/word/2012/wordml" xmlns:w16cex="http://schemas.microsoft.com/office/word/2018/wordml/cex" xmlns:w16cid="http://schemas.microsoft.com/office/word/2016/wordml/cid" xmlns:w16="http://schemas.microsoft.com/office/word/2018/wordml" xmlns:w16sdtdh="http://schemas.microsoft.com/office/word/2020/wordml/sdtdatahash" xmlns:w16se="http://schemas.microsoft.com/office/word/2015/wordml/symex" xmlns:wpg="http://schemas.microsoft.com/office/word/2010/wordprocessingGroup" xmlns:wpi="http://schemas.microsoft.com/office/word/2010/wordprocessingInk" xmlns:wne="http://schemas.microsoft.com/office/word/2006/wordml" xmlns:wps="http://schemas.microsoft.com/office/word/2010/wordprocessingShape" mc:Ignorable="w14 w15 w16se w16cid w16 w16cex w16sdtdh wp14">
   <w:p/>
 </w:hdr>
 </file>
 
 <file path=word/numbering.xml><?xml version="1.0" encoding="utf-8"?>
-<w:numbering xmlns:wpc="http://schemas.microsoft.com/office/word/2010/wordprocessingCanvas" xmlns:cx="http://schemas.microsoft.com/office/drawing/2014/chartex" xmlns:cx1="http://schemas.microsoft.com/office/drawing/2015/9/8/chartex" xmlns:cx2="http://schemas.microsoft.com/office/drawing/2015/10/21/chartex" xmlns:cx3="http://schemas.microsoft.com/office/drawing/2016/5/9/chartex" xmlns:cx4="http://schemas.microsoft.com/office/drawing/2016/5/10/chartex" xmlns:cx5="http://schemas.microsoft.com/office/drawing/2016/5/11/chartex" xmlns:cx6="http://schemas.microsoft.com/office/drawing/2016/5/12/chartex" xmlns:cx7="http://schemas.microsoft.com/office/drawing/2016/5/13/chartex" xmlns:cx8="http://schemas.microsoft.com/office/drawing/2016/5/14/chartex" xmlns:mc="http://schemas.openxmlformats.org/markup-compatibility/2006" xmlns:aink="http://schemas.microsoft.com/office/drawing/2016/ink" xmlns:am3d="http://schemas.microsoft.com/office/drawing/2017/model3d" xmlns:o="urn:schemas-microsoft-com:office:office" xmlns:r="http://schemas.openxmlformats.org/officeDocument/2006/relationships" xmlns:m="http://schemas.openxmlformats.org/officeDocument/2006/math" xmlns:v="urn:schemas-microsoft-com:vml" xmlns:wp14="http://schemas.microsoft.com/office/word/2010/wordprocessingDrawing" xmlns:wp="http://schemas.openxmlformats.org/drawingml/2006/wordprocessingDrawing" xmlns:w10="urn:schemas-microsoft-com:office:word" xmlns:w="http://schemas.openxmlformats.org/wordprocessingml/2006/main" xmlns:w14="http://schemas.microsoft.com/office/word/2010/wordml" xmlns:w15="http://schemas.microsoft.com/office/word/2012/wordml" xmlns:w16cex="http://schemas.microsoft.com/office/word/2018/wordml/cex" xmlns:w16cid="http://schemas.microsoft.com/office/word/2016/wordml/cid" xmlns:w16="http://schemas.microsoft.com/office/word/2018/wordml" xmlns:w16sdtdh="http://schemas.microsoft.com/office/word/2020/wordml/sdtdatahash" xmlns:w16se="http://schemas.microsoft.com/office/word/2015/wordml/symex" xmlns:wpg="http://schemas.microsoft.com/office/word/2010/wordprocessingGroup" xmlns:wpi="http://schemas.microsoft.com/office/word/2010/wordprocessingInk" xmlns:wne="http://schemas.microsoft.com/office/word/2006/wordml" xmlns:wps="http://schemas.microsoft.com/office/word/2010/wordprocessingShape" mc:Ignorable="w14 w15 w16se w16cid w16 w16cex w16sdtdh wp14">
+<w:numbering xmlns:wpc="http://schemas.microsoft.com/office/word/2010/wordprocessingCanvas" xmlns:cx="http://schemas.microsoft.com/office/drawing/2014/chartex" xmlns:cx1="http://schemas.microsoft.com/office/drawing/2015/9/8/chartex" xmlns:cx2="http://schemas.microsoft.com/office/drawing/2015/10/21/chartex" xmlns:cx3="http://schemas.microsoft.com/office/drawing/2016/5/9/chartex" xmlns:cx4="http://schemas.microsoft.com/office/drawing/2016/5/10/chartex" xmlns:cx5="http://schemas.microsoft.com/office/drawing/2016/5/11/chartex" xmlns:cx6="http://schemas.microsoft.com/office/drawing/2016/5/12/chartex" xmlns:cx7="http://schemas.microsoft.com/office/drawing/2016/5/13/chartex" xmlns:cx8="http://schemas.microsoft.com/office/drawing/2016/5/14/chartex" xmlns:mc="http://schemas.openxmlformats.org/markup-compatibility/2006" xmlns:aink="http://schemas.microsoft.com/office/drawing/2016/ink" xmlns:am3d="http://schemas.microsoft.com/office/drawing/2017/model3d" xmlns:o="urn:schemas-microsoft-com:office:office" xmlns:oel="http://schemas.microsoft.com/office/2019/extlst" xmlns:r="http://schemas.openxmlformats.org/officeDocument/2006/relationships" xmlns:m="http://schemas.openxmlformats.org/officeDocument/2006/math" xmlns:v="urn:schemas-microsoft-com:vml" xmlns:wp14="http://schemas.microsoft.com/office/word/2010/wordprocessingDrawing" xmlns:wp="http://schemas.openxmlformats.org/drawingml/2006/wordprocessingDrawing" xmlns:w10="urn:schemas-microsoft-com:office:word" xmlns:w="http://schemas.openxmlformats.org/wordprocessingml/2006/main" xmlns:w14="http://schemas.microsoft.com/office/word/2010/wordml" xmlns:w15="http://schemas.microsoft.com/office/word/2012/wordml" xmlns:w16cex="http://schemas.microsoft.com/office/word/2018/wordml/cex" xmlns:w16cid="http://schemas.microsoft.com/office/word/2016/wordml/cid" xmlns:w16="http://schemas.microsoft.com/office/word/2018/wordml" xmlns:w16sdtdh="http://schemas.microsoft.com/office/word/2020/wordml/sdtdatahash" xmlns:w16se="http://schemas.microsoft.com/office/word/2015/wordml/symex" xmlns:wpg="http://schemas.microsoft.com/office/word/2010/wordprocessingGroup" xmlns:wpi="http://schemas.microsoft.com/office/word/2010/wordprocessingInk" xmlns:wne="http://schemas.microsoft.com/office/word/2006/wordml" xmlns:wps="http://schemas.microsoft.com/office/word/2010/wordprocessingShape" mc:Ignorable="w14 w15 w16se w16cid w16 w16cex w16sdtdh wp14">
   <w:abstractNum w:abstractNumId="0" w15:restartNumberingAfterBreak="0">
     <w:nsid w:val="00000001"/>
     <w:multiLevelType w:val="multilevel"/>
@@ -14455,46 +14706,46 @@
       </w:pPr>
     </w:lvl>
   </w:abstractNum>
-  <w:num w:numId="1">
+  <w:num w:numId="1" w16cid:durableId="1374114473">
     <w:abstractNumId w:val="0"/>
   </w:num>
-  <w:num w:numId="2">
+  <w:num w:numId="2" w16cid:durableId="480465164">
     <w:abstractNumId w:val="1"/>
   </w:num>
-  <w:num w:numId="3">
+  <w:num w:numId="3" w16cid:durableId="635719619">
     <w:abstractNumId w:val="2"/>
   </w:num>
-  <w:num w:numId="4">
+  <w:num w:numId="4" w16cid:durableId="2012951515">
     <w:abstractNumId w:val="10"/>
   </w:num>
-  <w:num w:numId="5">
+  <w:num w:numId="5" w16cid:durableId="1965698461">
     <w:abstractNumId w:val="11"/>
   </w:num>
-  <w:num w:numId="6">
+  <w:num w:numId="6" w16cid:durableId="1686208194">
     <w:abstractNumId w:val="12"/>
   </w:num>
-  <w:num w:numId="7">
+  <w:num w:numId="7" w16cid:durableId="1256095095">
     <w:abstractNumId w:val="7"/>
   </w:num>
-  <w:num w:numId="8">
+  <w:num w:numId="8" w16cid:durableId="1617638530">
     <w:abstractNumId w:val="13"/>
   </w:num>
-  <w:num w:numId="9">
+  <w:num w:numId="9" w16cid:durableId="1770153887">
     <w:abstractNumId w:val="5"/>
   </w:num>
-  <w:num w:numId="10">
+  <w:num w:numId="10" w16cid:durableId="1268998459">
     <w:abstractNumId w:val="9"/>
   </w:num>
-  <w:num w:numId="11">
+  <w:num w:numId="11" w16cid:durableId="1510750803">
     <w:abstractNumId w:val="3"/>
   </w:num>
-  <w:num w:numId="12">
+  <w:num w:numId="12" w16cid:durableId="600528774">
     <w:abstractNumId w:val="4"/>
   </w:num>
-  <w:num w:numId="13">
+  <w:num w:numId="13" w16cid:durableId="1237739896">
     <w:abstractNumId w:val="8"/>
   </w:num>
-  <w:num w:numId="14">
+  <w:num w:numId="14" w16cid:durableId="954094667">
     <w:abstractNumId w:val="6"/>
   </w:num>
 </w:numbering>

</xml_diff>